<commit_message>
build: Regenerate site data with updated content and media
</commit_message>
<xml_diff>
--- a/source/book.docx
+++ b/source/book.docx
@@ -473,6 +473,58 @@
       </w:r>
     </w:p>
     <w:p>
+      <w:r>
+        <w:rPr>
+          <w:rFonts w:ascii="Aptos" w:hAnsi="Aptos" w:eastAsia="Aptos" w:cs="Aptos"/>
+          <w:noProof w:val="0"/>
+          <w:sz w:val="24"/>
+          <w:szCs w:val="24"/>
+          <w:lang w:val="en-US"/>
+        </w:rPr>
+        <w:t>[[</w:t>
+      </w:r>
+      <w:r>
+        <w:rPr>
+          <w:rFonts w:ascii="Aptos" w:hAnsi="Aptos" w:eastAsia="Aptos" w:cs="Aptos"/>
+          <w:noProof w:val="0"/>
+          <w:sz w:val="24"/>
+          <w:szCs w:val="24"/>
+          <w:lang w:val="en-US"/>
+        </w:rPr>
+        <w:t>assess:assess</w:t>
+      </w:r>
+      <w:r>
+        <w:rPr>
+          <w:rFonts w:ascii="Aptos" w:hAnsi="Aptos" w:eastAsia="Aptos" w:cs="Aptos"/>
+          <w:noProof w:val="0"/>
+          <w:sz w:val="24"/>
+          <w:szCs w:val="24"/>
+          <w:lang w:val="en-US"/>
+        </w:rPr>
+        <w:t>-c</w:t>
+      </w:r>
+      <w:r>
+        <w:rPr>
+          <w:rFonts w:ascii="Aptos" w:hAnsi="Aptos" w:eastAsia="Aptos" w:cs="Aptos"/>
+          <w:noProof w:val="0"/>
+          <w:sz w:val="24"/>
+          <w:szCs w:val="24"/>
+          <w:lang w:val="en-US"/>
+        </w:rPr>
+        <w:t>2</w:t>
+      </w:r>
+      <w:r>
+        <w:rPr>
+          <w:rFonts w:ascii="Aptos" w:hAnsi="Aptos" w:eastAsia="Aptos" w:cs="Aptos"/>
+          <w:noProof w:val="0"/>
+          <w:sz w:val="24"/>
+          <w:szCs w:val="24"/>
+          <w:lang w:val="en-US"/>
+        </w:rPr>
+        <w:t>]]</w:t>
+      </w:r>
+    </w:p>
+    <w:p>
       <w:pPr>
         <w:pStyle w:val="Heading1"/>
       </w:pPr>
@@ -482,9 +534,12 @@
       </w:r>
     </w:p>
     <w:p>
-      <w:r>
-        <w:rPr/>
-        <w:t>Ipsum lorum</w:t>
+      <w:pPr>
+        <w:pStyle w:val="Normal"/>
+      </w:pPr>
+      <w:r>
+        <w:rPr/>
+        <w:t>Lorem Ipsum is simply dummy text of the printing and typesetting industry. Lorem Ipsum has been the industry's standard dummy text ever since the 1500s, when an unknown printer took a galley of type and scrambled it to make a type specimen book.</w:t>
       </w:r>
     </w:p>
     <w:p>
@@ -542,6 +597,27 @@
       </w:r>
     </w:p>
     <w:p>
+      <w:r>
+        <w:rPr>
+          <w:rFonts w:ascii="Aptos" w:hAnsi="Aptos" w:eastAsia="Aptos" w:cs="Aptos"/>
+          <w:noProof w:val="0"/>
+          <w:sz w:val="24"/>
+          <w:szCs w:val="24"/>
+          <w:lang w:val="en-US"/>
+        </w:rPr>
+        <w:t>[[quiz:quiz-c3-1]]</w:t>
+      </w:r>
+    </w:p>
+    <w:p>
+      <w:pPr>
+        <w:pStyle w:val="Normal"/>
+      </w:pPr>
+      <w:r>
+        <w:rPr/>
+        <w:t>Lorem Ipsum is simply dummy text of the printing and typesetting industry. Lorem Ipsum has been the industry's standard dummy text ever since the 1500s, when an unknown printer took a galley of type and scrambled it to make a type specimen book.</w:t>
+      </w:r>
+    </w:p>
+    <w:p>
       <w:pPr>
         <w:pStyle w:val="Heading3"/>
       </w:pPr>
@@ -701,6 +777,18 @@
       <w:r>
         <w:rPr/>
         <w:t>Lorem Ipsum is simply dummy text of the printing and typesetting industry. Lorem Ipsum has been the industry's standard dummy text ever since the 1500s, when an unknown printer took a galley of type and scrambled it to make a type specimen book.</w:t>
+      </w:r>
+    </w:p>
+    <w:p>
+      <w:r>
+        <w:rPr>
+          <w:rFonts w:ascii="Aptos" w:hAnsi="Aptos" w:eastAsia="Aptos" w:cs="Aptos"/>
+          <w:noProof w:val="0"/>
+          <w:sz w:val="24"/>
+          <w:szCs w:val="24"/>
+          <w:lang w:val="en-US"/>
+        </w:rPr>
+        <w:t>[[assess:assess-c3]]</w:t>
       </w:r>
     </w:p>
     <w:p>

</xml_diff>